<commit_message>
Cadastro Funcionando com Relatórios e Alteração para receber os monitores
</commit_message>
<xml_diff>
--- a/Arquivos/Criação do banco.docx
+++ b/Arquivos/Criação do banco.docx
@@ -56,7 +56,6 @@
         </w:rPr>
       </w:pPr>
       <w:proofErr w:type="spellStart"/>
-      <w:proofErr w:type="gramStart"/>
       <w:r>
         <w:rPr>
           <w:rFonts w:ascii="Times New Roman" w:hAnsi="Times New Roman" w:cs="Times New Roman"/>
@@ -66,7 +65,6 @@
         <w:t>id_usuario</w:t>
       </w:r>
       <w:proofErr w:type="spellEnd"/>
-      <w:proofErr w:type="gramEnd"/>
       <w:r>
         <w:rPr>
           <w:rFonts w:ascii="Times New Roman" w:hAnsi="Times New Roman" w:cs="Times New Roman"/>
@@ -762,291 +760,275 @@
           <w:sz w:val="28"/>
           <w:lang w:val="en-US"/>
         </w:rPr>
-        <w:t>(10)</w:t>
+        <w:t>(10),</w:t>
+      </w:r>
+    </w:p>
+    <w:p>
+      <w:pPr>
+        <w:rPr>
+          <w:rFonts w:ascii="Times New Roman" w:hAnsi="Times New Roman" w:cs="Times New Roman"/>
+          <w:sz w:val="28"/>
+          <w:lang w:val="en-US"/>
+        </w:rPr>
+      </w:pPr>
+      <w:proofErr w:type="spellStart"/>
+      <w:r>
+        <w:rPr>
+          <w:rFonts w:ascii="Times New Roman" w:hAnsi="Times New Roman" w:cs="Times New Roman"/>
+          <w:sz w:val="28"/>
+          <w:lang w:val="en-US"/>
+        </w:rPr>
+        <w:t>categoria</w:t>
+      </w:r>
+      <w:proofErr w:type="spellEnd"/>
+      <w:r>
+        <w:rPr>
+          <w:rFonts w:ascii="Times New Roman" w:hAnsi="Times New Roman" w:cs="Times New Roman"/>
+          <w:sz w:val="28"/>
+          <w:lang w:val="en-US"/>
+        </w:rPr>
+        <w:t xml:space="preserve"> </w:t>
+      </w:r>
+      <w:proofErr w:type="spellStart"/>
+      <w:r>
+        <w:rPr>
+          <w:rFonts w:ascii="Times New Roman" w:hAnsi="Times New Roman" w:cs="Times New Roman"/>
+          <w:sz w:val="28"/>
+          <w:lang w:val="en-US"/>
+        </w:rPr>
+        <w:t>varchar</w:t>
+      </w:r>
+      <w:proofErr w:type="spellEnd"/>
+      <w:r>
+        <w:rPr>
+          <w:rFonts w:ascii="Times New Roman" w:hAnsi="Times New Roman" w:cs="Times New Roman"/>
+          <w:sz w:val="28"/>
+          <w:lang w:val="en-US"/>
+        </w:rPr>
+        <w:t>(30) not null,</w:t>
+      </w:r>
+    </w:p>
+    <w:p>
+      <w:pPr>
+        <w:rPr>
+          <w:rFonts w:ascii="Times New Roman" w:hAnsi="Times New Roman" w:cs="Times New Roman"/>
+          <w:sz w:val="28"/>
+          <w:lang w:val="en-US"/>
+        </w:rPr>
+      </w:pPr>
+      <w:proofErr w:type="spellStart"/>
+      <w:r>
+        <w:rPr>
+          <w:rFonts w:ascii="Times New Roman" w:hAnsi="Times New Roman" w:cs="Times New Roman"/>
+          <w:sz w:val="28"/>
+          <w:lang w:val="en-US"/>
+        </w:rPr>
+        <w:t>tipo</w:t>
+      </w:r>
+      <w:proofErr w:type="spellEnd"/>
+      <w:r>
+        <w:rPr>
+          <w:rFonts w:ascii="Times New Roman" w:hAnsi="Times New Roman" w:cs="Times New Roman"/>
+          <w:sz w:val="28"/>
+          <w:lang w:val="en-US"/>
+        </w:rPr>
+        <w:t xml:space="preserve"> </w:t>
+      </w:r>
+      <w:proofErr w:type="spellStart"/>
+      <w:r>
+        <w:rPr>
+          <w:rFonts w:ascii="Times New Roman" w:hAnsi="Times New Roman" w:cs="Times New Roman"/>
+          <w:sz w:val="28"/>
+          <w:lang w:val="en-US"/>
+        </w:rPr>
+        <w:t>varchar</w:t>
+      </w:r>
+      <w:proofErr w:type="spellEnd"/>
+      <w:r>
+        <w:rPr>
+          <w:rFonts w:ascii="Times New Roman" w:hAnsi="Times New Roman" w:cs="Times New Roman"/>
+          <w:sz w:val="28"/>
+          <w:lang w:val="en-US"/>
+        </w:rPr>
+        <w:t>(20) not null,</w:t>
+      </w:r>
+    </w:p>
+    <w:p>
+      <w:pPr>
+        <w:rPr>
+          <w:rFonts w:ascii="Times New Roman" w:hAnsi="Times New Roman" w:cs="Times New Roman"/>
+          <w:sz w:val="28"/>
+        </w:rPr>
+      </w:pPr>
+      <w:r>
+        <w:rPr>
+          <w:rFonts w:ascii="Times New Roman" w:hAnsi="Times New Roman" w:cs="Times New Roman"/>
+          <w:sz w:val="28"/>
+        </w:rPr>
+        <w:t xml:space="preserve">dia </w:t>
+      </w:r>
+      <w:proofErr w:type="spellStart"/>
+      <w:r>
+        <w:rPr>
+          <w:rFonts w:ascii="Times New Roman" w:hAnsi="Times New Roman" w:cs="Times New Roman"/>
+          <w:sz w:val="28"/>
+        </w:rPr>
+        <w:t>varchar</w:t>
+      </w:r>
+      <w:proofErr w:type="spellEnd"/>
+      <w:r>
+        <w:rPr>
+          <w:rFonts w:ascii="Times New Roman" w:hAnsi="Times New Roman" w:cs="Times New Roman"/>
+          <w:sz w:val="28"/>
+        </w:rPr>
+        <w:t>(10),</w:t>
+      </w:r>
+    </w:p>
+    <w:p>
+      <w:pPr>
+        <w:rPr>
+          <w:rFonts w:ascii="Times New Roman" w:hAnsi="Times New Roman" w:cs="Times New Roman"/>
+          <w:sz w:val="28"/>
+        </w:rPr>
+      </w:pPr>
+      <w:proofErr w:type="spellStart"/>
+      <w:r>
+        <w:rPr>
+          <w:rFonts w:ascii="Times New Roman" w:hAnsi="Times New Roman" w:cs="Times New Roman"/>
+          <w:sz w:val="28"/>
+        </w:rPr>
+        <w:t>horario</w:t>
+      </w:r>
+      <w:proofErr w:type="spellEnd"/>
+      <w:r>
+        <w:rPr>
+          <w:rFonts w:ascii="Times New Roman" w:hAnsi="Times New Roman" w:cs="Times New Roman"/>
+          <w:sz w:val="28"/>
+        </w:rPr>
+        <w:t xml:space="preserve"> </w:t>
+      </w:r>
+      <w:proofErr w:type="spellStart"/>
+      <w:r>
+        <w:rPr>
+          <w:rFonts w:ascii="Times New Roman" w:hAnsi="Times New Roman" w:cs="Times New Roman"/>
+          <w:sz w:val="28"/>
+        </w:rPr>
+        <w:t>varchar</w:t>
+      </w:r>
+      <w:proofErr w:type="spellEnd"/>
+      <w:r>
+        <w:rPr>
+          <w:rFonts w:ascii="Times New Roman" w:hAnsi="Times New Roman" w:cs="Times New Roman"/>
+          <w:sz w:val="28"/>
+        </w:rPr>
+        <w:t>(30),</w:t>
+      </w:r>
+    </w:p>
+    <w:p>
+      <w:pPr>
+        <w:rPr>
+          <w:rFonts w:ascii="Times New Roman" w:hAnsi="Times New Roman" w:cs="Times New Roman"/>
+          <w:sz w:val="28"/>
+        </w:rPr>
+      </w:pPr>
+      <w:proofErr w:type="spellStart"/>
+      <w:r>
+        <w:rPr>
+          <w:rFonts w:ascii="Times New Roman" w:hAnsi="Times New Roman" w:cs="Times New Roman"/>
+          <w:sz w:val="28"/>
+        </w:rPr>
+        <w:t>data_cadastro</w:t>
+      </w:r>
+      <w:proofErr w:type="spellEnd"/>
+      <w:r>
+        <w:rPr>
+          <w:rFonts w:ascii="Times New Roman" w:hAnsi="Times New Roman" w:cs="Times New Roman"/>
+          <w:sz w:val="28"/>
+        </w:rPr>
+        <w:t xml:space="preserve"> </w:t>
+      </w:r>
+      <w:proofErr w:type="spellStart"/>
+      <w:r>
+        <w:rPr>
+          <w:rFonts w:ascii="Times New Roman" w:hAnsi="Times New Roman" w:cs="Times New Roman"/>
+          <w:sz w:val="28"/>
+        </w:rPr>
+        <w:t>varchar</w:t>
+      </w:r>
+      <w:proofErr w:type="spellEnd"/>
+      <w:r>
+        <w:rPr>
+          <w:rFonts w:ascii="Times New Roman" w:hAnsi="Times New Roman" w:cs="Times New Roman"/>
+          <w:sz w:val="28"/>
+        </w:rPr>
+        <w:t>(1</w:t>
+      </w:r>
+      <w:r>
+        <w:rPr>
+          <w:rFonts w:ascii="Times New Roman" w:hAnsi="Times New Roman" w:cs="Times New Roman"/>
+          <w:sz w:val="28"/>
+        </w:rPr>
+        <w:t xml:space="preserve">5) </w:t>
+      </w:r>
+      <w:proofErr w:type="spellStart"/>
+      <w:r>
+        <w:rPr>
+          <w:rFonts w:ascii="Times New Roman" w:hAnsi="Times New Roman" w:cs="Times New Roman"/>
+          <w:sz w:val="28"/>
+        </w:rPr>
+        <w:t>not</w:t>
+      </w:r>
+      <w:proofErr w:type="spellEnd"/>
+      <w:r>
+        <w:rPr>
+          <w:rFonts w:ascii="Times New Roman" w:hAnsi="Times New Roman" w:cs="Times New Roman"/>
+          <w:sz w:val="28"/>
+        </w:rPr>
+        <w:t xml:space="preserve"> </w:t>
+      </w:r>
+      <w:proofErr w:type="spellStart"/>
+      <w:r>
+        <w:rPr>
+          <w:rFonts w:ascii="Times New Roman" w:hAnsi="Times New Roman" w:cs="Times New Roman"/>
+          <w:sz w:val="28"/>
+        </w:rPr>
+        <w:t>null</w:t>
+      </w:r>
+      <w:proofErr w:type="spellEnd"/>
+    </w:p>
+    <w:p>
+      <w:pPr>
+        <w:rPr>
+          <w:rFonts w:ascii="Times New Roman" w:hAnsi="Times New Roman" w:cs="Times New Roman"/>
+          <w:sz w:val="28"/>
+        </w:rPr>
+      </w:pPr>
+      <w:r>
+        <w:rPr>
+          <w:rFonts w:ascii="Times New Roman" w:hAnsi="Times New Roman" w:cs="Times New Roman"/>
+          <w:sz w:val="28"/>
+        </w:rPr>
+        <w:t>);</w:t>
+      </w:r>
+    </w:p>
+    <w:p>
+      <w:pPr>
+        <w:rPr>
+          <w:rFonts w:ascii="Times New Roman" w:hAnsi="Times New Roman" w:cs="Times New Roman"/>
+          <w:sz w:val="28"/>
+          <w:lang w:val="en-US"/>
+        </w:rPr>
+      </w:pPr>
+      <w:r>
+        <w:rPr>
+          <w:rFonts w:ascii="Times New Roman" w:hAnsi="Times New Roman" w:cs="Times New Roman"/>
+          <w:sz w:val="28"/>
+          <w:lang w:val="en-US"/>
+        </w:rPr>
+        <w:t>ALTER TABLE USUARIOS ALTER COLUMN DIA set  null</w:t>
       </w:r>
       <w:bookmarkStart w:id="0" w:name="_GoBack"/>
       <w:bookmarkEnd w:id="0"/>
-      <w:r>
-        <w:rPr>
-          <w:rFonts w:ascii="Times New Roman" w:hAnsi="Times New Roman" w:cs="Times New Roman"/>
-          <w:sz w:val="28"/>
-          <w:lang w:val="en-US"/>
-        </w:rPr>
-        <w:t>,</w:t>
-      </w:r>
-    </w:p>
-    <w:p>
-      <w:pPr>
-        <w:rPr>
-          <w:rFonts w:ascii="Times New Roman" w:hAnsi="Times New Roman" w:cs="Times New Roman"/>
-          <w:sz w:val="28"/>
-          <w:lang w:val="en-US"/>
-        </w:rPr>
-      </w:pPr>
-      <w:proofErr w:type="spellStart"/>
-      <w:proofErr w:type="gramStart"/>
-      <w:r>
-        <w:rPr>
-          <w:rFonts w:ascii="Times New Roman" w:hAnsi="Times New Roman" w:cs="Times New Roman"/>
-          <w:sz w:val="28"/>
-          <w:lang w:val="en-US"/>
-        </w:rPr>
-        <w:t>categoria</w:t>
-      </w:r>
-      <w:proofErr w:type="spellEnd"/>
-      <w:proofErr w:type="gramEnd"/>
-      <w:r>
-        <w:rPr>
-          <w:rFonts w:ascii="Times New Roman" w:hAnsi="Times New Roman" w:cs="Times New Roman"/>
-          <w:sz w:val="28"/>
-          <w:lang w:val="en-US"/>
-        </w:rPr>
-        <w:t xml:space="preserve"> </w:t>
-      </w:r>
-      <w:proofErr w:type="spellStart"/>
-      <w:r>
-        <w:rPr>
-          <w:rFonts w:ascii="Times New Roman" w:hAnsi="Times New Roman" w:cs="Times New Roman"/>
-          <w:sz w:val="28"/>
-          <w:lang w:val="en-US"/>
-        </w:rPr>
-        <w:t>varchar</w:t>
-      </w:r>
-      <w:proofErr w:type="spellEnd"/>
-      <w:r>
-        <w:rPr>
-          <w:rFonts w:ascii="Times New Roman" w:hAnsi="Times New Roman" w:cs="Times New Roman"/>
-          <w:sz w:val="28"/>
-          <w:lang w:val="en-US"/>
-        </w:rPr>
-        <w:t>(30) not null,</w:t>
-      </w:r>
-    </w:p>
-    <w:p>
-      <w:pPr>
-        <w:rPr>
-          <w:rFonts w:ascii="Times New Roman" w:hAnsi="Times New Roman" w:cs="Times New Roman"/>
-          <w:sz w:val="28"/>
-          <w:lang w:val="en-US"/>
-        </w:rPr>
-      </w:pPr>
-      <w:proofErr w:type="spellStart"/>
-      <w:proofErr w:type="gramStart"/>
-      <w:r>
-        <w:rPr>
-          <w:rFonts w:ascii="Times New Roman" w:hAnsi="Times New Roman" w:cs="Times New Roman"/>
-          <w:sz w:val="28"/>
-          <w:lang w:val="en-US"/>
-        </w:rPr>
-        <w:t>tipo</w:t>
-      </w:r>
-      <w:proofErr w:type="spellEnd"/>
-      <w:proofErr w:type="gramEnd"/>
-      <w:r>
-        <w:rPr>
-          <w:rFonts w:ascii="Times New Roman" w:hAnsi="Times New Roman" w:cs="Times New Roman"/>
-          <w:sz w:val="28"/>
-          <w:lang w:val="en-US"/>
-        </w:rPr>
-        <w:t xml:space="preserve"> </w:t>
-      </w:r>
-      <w:proofErr w:type="spellStart"/>
-      <w:r>
-        <w:rPr>
-          <w:rFonts w:ascii="Times New Roman" w:hAnsi="Times New Roman" w:cs="Times New Roman"/>
-          <w:sz w:val="28"/>
-          <w:lang w:val="en-US"/>
-        </w:rPr>
-        <w:t>varchar</w:t>
-      </w:r>
-      <w:proofErr w:type="spellEnd"/>
-      <w:r>
-        <w:rPr>
-          <w:rFonts w:ascii="Times New Roman" w:hAnsi="Times New Roman" w:cs="Times New Roman"/>
-          <w:sz w:val="28"/>
-          <w:lang w:val="en-US"/>
-        </w:rPr>
-        <w:t>(20) not null,</w:t>
-      </w:r>
-    </w:p>
-    <w:p>
-      <w:pPr>
-        <w:rPr>
-          <w:rFonts w:ascii="Times New Roman" w:hAnsi="Times New Roman" w:cs="Times New Roman"/>
-          <w:sz w:val="28"/>
-        </w:rPr>
-      </w:pPr>
-      <w:proofErr w:type="gramStart"/>
-      <w:r>
-        <w:rPr>
-          <w:rFonts w:ascii="Times New Roman" w:hAnsi="Times New Roman" w:cs="Times New Roman"/>
-          <w:sz w:val="28"/>
-        </w:rPr>
-        <w:t>dia</w:t>
-      </w:r>
-      <w:proofErr w:type="gramEnd"/>
-      <w:r>
-        <w:rPr>
-          <w:rFonts w:ascii="Times New Roman" w:hAnsi="Times New Roman" w:cs="Times New Roman"/>
-          <w:sz w:val="28"/>
-        </w:rPr>
-        <w:t xml:space="preserve"> </w:t>
-      </w:r>
-      <w:proofErr w:type="spellStart"/>
-      <w:r>
-        <w:rPr>
-          <w:rFonts w:ascii="Times New Roman" w:hAnsi="Times New Roman" w:cs="Times New Roman"/>
-          <w:sz w:val="28"/>
-        </w:rPr>
-        <w:t>varchar</w:t>
-      </w:r>
-      <w:proofErr w:type="spellEnd"/>
-      <w:r>
-        <w:rPr>
-          <w:rFonts w:ascii="Times New Roman" w:hAnsi="Times New Roman" w:cs="Times New Roman"/>
-          <w:sz w:val="28"/>
-        </w:rPr>
-        <w:t>(10),</w:t>
-      </w:r>
-    </w:p>
-    <w:p>
-      <w:pPr>
-        <w:rPr>
-          <w:rFonts w:ascii="Times New Roman" w:hAnsi="Times New Roman" w:cs="Times New Roman"/>
-          <w:sz w:val="28"/>
-        </w:rPr>
-      </w:pPr>
-      <w:proofErr w:type="spellStart"/>
-      <w:proofErr w:type="gramStart"/>
-      <w:r>
-        <w:rPr>
-          <w:rFonts w:ascii="Times New Roman" w:hAnsi="Times New Roman" w:cs="Times New Roman"/>
-          <w:sz w:val="28"/>
-        </w:rPr>
-        <w:t>horario</w:t>
-      </w:r>
-      <w:proofErr w:type="spellEnd"/>
-      <w:proofErr w:type="gramEnd"/>
-      <w:r>
-        <w:rPr>
-          <w:rFonts w:ascii="Times New Roman" w:hAnsi="Times New Roman" w:cs="Times New Roman"/>
-          <w:sz w:val="28"/>
-        </w:rPr>
-        <w:t xml:space="preserve"> </w:t>
-      </w:r>
-      <w:proofErr w:type="spellStart"/>
-      <w:r>
-        <w:rPr>
-          <w:rFonts w:ascii="Times New Roman" w:hAnsi="Times New Roman" w:cs="Times New Roman"/>
-          <w:sz w:val="28"/>
-        </w:rPr>
-        <w:t>varchar</w:t>
-      </w:r>
-      <w:proofErr w:type="spellEnd"/>
-      <w:r>
-        <w:rPr>
-          <w:rFonts w:ascii="Times New Roman" w:hAnsi="Times New Roman" w:cs="Times New Roman"/>
-          <w:sz w:val="28"/>
-        </w:rPr>
-        <w:t>(30),</w:t>
-      </w:r>
-    </w:p>
-    <w:p>
-      <w:pPr>
-        <w:rPr>
-          <w:rFonts w:ascii="Times New Roman" w:hAnsi="Times New Roman" w:cs="Times New Roman"/>
-          <w:sz w:val="28"/>
-        </w:rPr>
-      </w:pPr>
-      <w:proofErr w:type="spellStart"/>
-      <w:proofErr w:type="gramStart"/>
-      <w:r>
-        <w:rPr>
-          <w:rFonts w:ascii="Times New Roman" w:hAnsi="Times New Roman" w:cs="Times New Roman"/>
-          <w:sz w:val="28"/>
-        </w:rPr>
-        <w:t>data_cadastro</w:t>
-      </w:r>
-      <w:proofErr w:type="spellEnd"/>
-      <w:proofErr w:type="gramEnd"/>
-      <w:r>
-        <w:rPr>
-          <w:rFonts w:ascii="Times New Roman" w:hAnsi="Times New Roman" w:cs="Times New Roman"/>
-          <w:sz w:val="28"/>
-        </w:rPr>
-        <w:t xml:space="preserve"> </w:t>
-      </w:r>
-      <w:proofErr w:type="spellStart"/>
-      <w:r>
-        <w:rPr>
-          <w:rFonts w:ascii="Times New Roman" w:hAnsi="Times New Roman" w:cs="Times New Roman"/>
-          <w:sz w:val="28"/>
-        </w:rPr>
-        <w:t>varchar</w:t>
-      </w:r>
-      <w:proofErr w:type="spellEnd"/>
-      <w:r>
-        <w:rPr>
-          <w:rFonts w:ascii="Times New Roman" w:hAnsi="Times New Roman" w:cs="Times New Roman"/>
-          <w:sz w:val="28"/>
-        </w:rPr>
-        <w:t>(1</w:t>
-      </w:r>
-      <w:r>
-        <w:rPr>
-          <w:rFonts w:ascii="Times New Roman" w:hAnsi="Times New Roman" w:cs="Times New Roman"/>
-          <w:sz w:val="28"/>
-        </w:rPr>
-        <w:t xml:space="preserve">5) </w:t>
-      </w:r>
-      <w:proofErr w:type="spellStart"/>
-      <w:r>
-        <w:rPr>
-          <w:rFonts w:ascii="Times New Roman" w:hAnsi="Times New Roman" w:cs="Times New Roman"/>
-          <w:sz w:val="28"/>
-        </w:rPr>
-        <w:t>not</w:t>
-      </w:r>
-      <w:proofErr w:type="spellEnd"/>
-      <w:r>
-        <w:rPr>
-          <w:rFonts w:ascii="Times New Roman" w:hAnsi="Times New Roman" w:cs="Times New Roman"/>
-          <w:sz w:val="28"/>
-        </w:rPr>
-        <w:t xml:space="preserve"> </w:t>
-      </w:r>
-      <w:proofErr w:type="spellStart"/>
-      <w:r>
-        <w:rPr>
-          <w:rFonts w:ascii="Times New Roman" w:hAnsi="Times New Roman" w:cs="Times New Roman"/>
-          <w:sz w:val="28"/>
-        </w:rPr>
-        <w:t>null</w:t>
-      </w:r>
-      <w:proofErr w:type="spellEnd"/>
-    </w:p>
-    <w:p>
-      <w:pPr>
-        <w:rPr>
-          <w:rFonts w:ascii="Times New Roman" w:hAnsi="Times New Roman" w:cs="Times New Roman"/>
-          <w:sz w:val="28"/>
-        </w:rPr>
-      </w:pPr>
-      <w:r>
-        <w:rPr>
-          <w:rFonts w:ascii="Times New Roman" w:hAnsi="Times New Roman" w:cs="Times New Roman"/>
-          <w:sz w:val="28"/>
-        </w:rPr>
-        <w:t>);</w:t>
-      </w:r>
-    </w:p>
-    <w:p>
-      <w:pPr>
-        <w:rPr>
-          <w:rFonts w:ascii="Times New Roman" w:hAnsi="Times New Roman" w:cs="Times New Roman"/>
-          <w:sz w:val="28"/>
-        </w:rPr>
-      </w:pPr>
     </w:p>
     <w:sectPr>
       <w:pgSz w:w="11906" w:h="16838"/>

</xml_diff>